<commit_message>
Update version numbers to v2.3
git-svn-id: http://Marc-PC/svn/Full@1965 85f15e0e-5137-b144-a863-98bd542365a3
</commit_message>
<xml_diff>
--- a/trunk/biomass-harvest/branches/Biomass Library/deploy/docs/LANDIS-II Biomass Harvest v2.3 User Guide.docx
+++ b/trunk/biomass-harvest/branches/Biomass Library/deploy/docs/LANDIS-II Biomass Harvest v2.3 User Guide.docx
@@ -25,14 +25,21 @@
       <w:r>
         <w:t xml:space="preserve"> v</w:t>
       </w:r>
-      <w:fldSimple w:instr=" DOCPROPERTY  &quot;Extension Version&quot;  \* MERGEFORMAT ">
-        <w:r>
-          <w:t>2.</w:t>
-        </w:r>
-        <w:r>
-          <w:t>2</w:t>
-        </w:r>
-      </w:fldSimple>
+      <w:r>
+        <w:fldChar w:fldCharType="begin"/>
+      </w:r>
+      <w:r>
+        <w:instrText xml:space="preserve"> DOCPROPERTY  "Extension Version"  \* MERGEFORMAT </w:instrText>
+      </w:r>
+      <w:r>
+        <w:fldChar w:fldCharType="separate"/>
+      </w:r>
+      <w:r>
+        <w:t>2.3</w:t>
+      </w:r>
+      <w:r>
+        <w:fldChar w:fldCharType="end"/>
+      </w:r>
     </w:p>
     <w:p>
       <w:pPr>
@@ -153,7 +160,7 @@
         <w:rPr>
           <w:noProof/>
         </w:rPr>
-        <w:t>June 25, 2014</w:t>
+        <w:t>July 17, 2014</w:t>
       </w:r>
       <w:r>
         <w:rPr>
@@ -245,7 +252,7 @@
         </w:rPr>
         <w:fldChar w:fldCharType="separate"/>
       </w:r>
-      <w:hyperlink w:anchor="_Toc383934458" w:history="1">
+      <w:hyperlink w:anchor="_Toc393376393" w:history="1">
         <w:r>
           <w:rPr>
             <w:rStyle w:val="Hyperlink"/>
@@ -291,7 +298,7 @@
             <w:noProof/>
             <w:webHidden/>
           </w:rPr>
-          <w:instrText xml:space="preserve"> PAGEREF _Toc383934458 \h </w:instrText>
+          <w:instrText xml:space="preserve"> PAGEREF _Toc393376393 \h </w:instrText>
         </w:r>
         <w:r>
           <w:rPr>
@@ -336,7 +343,7 @@
           <w:szCs w:val="22"/>
         </w:rPr>
       </w:pPr>
-      <w:hyperlink w:anchor="_Toc383934459" w:history="1">
+      <w:hyperlink w:anchor="_Toc393376394" w:history="1">
         <w:r>
           <w:rPr>
             <w:rStyle w:val="Hyperlink"/>
@@ -379,7 +386,7 @@
             <w:noProof/>
             <w:webHidden/>
           </w:rPr>
-          <w:instrText xml:space="preserve"> PAGEREF _Toc383934459 \h </w:instrText>
+          <w:instrText xml:space="preserve"> PAGEREF _Toc393376394 \h </w:instrText>
         </w:r>
         <w:r>
           <w:rPr>
@@ -426,7 +433,7 @@
           <w:szCs w:val="22"/>
         </w:rPr>
       </w:pPr>
-      <w:hyperlink w:anchor="_Toc383934460" w:history="1">
+      <w:hyperlink w:anchor="_Toc393376395" w:history="1">
         <w:r>
           <w:rPr>
             <w:rStyle w:val="Hyperlink"/>
@@ -450,7 +457,7 @@
             <w:rStyle w:val="Hyperlink"/>
             <w:noProof/>
           </w:rPr>
-          <w:t>Version 2.1</w:t>
+          <w:t>Version 2.3</w:t>
         </w:r>
         <w:r>
           <w:rPr>
@@ -471,7 +478,7 @@
             <w:noProof/>
             <w:webHidden/>
           </w:rPr>
-          <w:instrText xml:space="preserve"> PAGEREF _Toc383934460 \h </w:instrText>
+          <w:instrText xml:space="preserve"> PAGEREF _Toc393376395 \h </w:instrText>
         </w:r>
         <w:r>
           <w:rPr>
@@ -518,7 +525,7 @@
           <w:szCs w:val="22"/>
         </w:rPr>
       </w:pPr>
-      <w:hyperlink w:anchor="_Toc383934461" w:history="1">
+      <w:hyperlink w:anchor="_Toc393376396" w:history="1">
         <w:r>
           <w:rPr>
             <w:rStyle w:val="Hyperlink"/>
@@ -542,7 +549,7 @@
             <w:rStyle w:val="Hyperlink"/>
             <w:noProof/>
           </w:rPr>
-          <w:t>Version 2.0</w:t>
+          <w:t>Version 2.2</w:t>
         </w:r>
         <w:r>
           <w:rPr>
@@ -563,7 +570,7 @@
             <w:noProof/>
             <w:webHidden/>
           </w:rPr>
-          <w:instrText xml:space="preserve"> PAGEREF _Toc383934461 \h </w:instrText>
+          <w:instrText xml:space="preserve"> PAGEREF _Toc393376396 \h </w:instrText>
         </w:r>
         <w:r>
           <w:rPr>
@@ -583,7 +590,7 @@
             <w:noProof/>
             <w:webHidden/>
           </w:rPr>
-          <w:t>3</w:t>
+          <w:t>2</w:t>
         </w:r>
         <w:r>
           <w:rPr>
@@ -610,7 +617,7 @@
           <w:szCs w:val="22"/>
         </w:rPr>
       </w:pPr>
-      <w:hyperlink w:anchor="_Toc383934462" w:history="1">
+      <w:hyperlink w:anchor="_Toc393376397" w:history="1">
         <w:r>
           <w:rPr>
             <w:rStyle w:val="Hyperlink"/>
@@ -634,7 +641,7 @@
             <w:rStyle w:val="Hyperlink"/>
             <w:noProof/>
           </w:rPr>
-          <w:t>Version 1.3</w:t>
+          <w:t>Version 2.1</w:t>
         </w:r>
         <w:r>
           <w:rPr>
@@ -655,7 +662,7 @@
             <w:noProof/>
             <w:webHidden/>
           </w:rPr>
-          <w:instrText xml:space="preserve"> PAGEREF _Toc383934462 \h </w:instrText>
+          <w:instrText xml:space="preserve"> PAGEREF _Toc393376397 \h </w:instrText>
         </w:r>
         <w:r>
           <w:rPr>
@@ -675,95 +682,7 @@
             <w:noProof/>
             <w:webHidden/>
           </w:rPr>
-          <w:t>3</w:t>
-        </w:r>
-        <w:r>
-          <w:rPr>
-            <w:noProof/>
-            <w:webHidden/>
-          </w:rPr>
-          <w:fldChar w:fldCharType="end"/>
-        </w:r>
-      </w:hyperlink>
-    </w:p>
-    <w:p>
-      <w:pPr>
-        <w:pStyle w:val="TOC2"/>
-        <w:tabs>
-          <w:tab w:val="left" w:pos="720"/>
-          <w:tab w:val="right" w:leader="dot" w:pos="8976"/>
-        </w:tabs>
-        <w:rPr>
-          <w:rFonts w:asciiTheme="minorHAnsi" w:eastAsiaTheme="minorEastAsia" w:hAnsiTheme="minorHAnsi" w:cstheme="minorBidi"/>
-          <w:noProof/>
-          <w:sz w:val="22"/>
-          <w:szCs w:val="22"/>
-        </w:rPr>
-      </w:pPr>
-      <w:hyperlink w:anchor="_Toc383934463" w:history="1">
-        <w:r>
-          <w:rPr>
-            <w:rStyle w:val="Hyperlink"/>
-            <w:noProof/>
-          </w:rPr>
-          <w:t>1.2</w:t>
-        </w:r>
-        <w:r>
-          <w:rPr>
-            <w:rFonts w:asciiTheme="minorHAnsi" w:eastAsiaTheme="minorEastAsia" w:hAnsiTheme="minorHAnsi" w:cstheme="minorBidi"/>
-            <w:noProof/>
-            <w:sz w:val="22"/>
-            <w:szCs w:val="22"/>
-          </w:rPr>
-          <w:tab/>
-        </w:r>
-        <w:r>
-          <w:rPr>
-            <w:rStyle w:val="Hyperlink"/>
-            <w:noProof/>
-          </w:rPr>
-          <w:t>Minor Releases</w:t>
-        </w:r>
-        <w:r>
-          <w:rPr>
-            <w:noProof/>
-            <w:webHidden/>
-          </w:rPr>
-          <w:tab/>
-        </w:r>
-        <w:r>
-          <w:rPr>
-            <w:noProof/>
-            <w:webHidden/>
-          </w:rPr>
-          <w:fldChar w:fldCharType="begin"/>
-        </w:r>
-        <w:r>
-          <w:rPr>
-            <w:noProof/>
-            <w:webHidden/>
-          </w:rPr>
-          <w:instrText xml:space="preserve"> PAGEREF _Toc383934463 \h </w:instrText>
-        </w:r>
-        <w:r>
-          <w:rPr>
-            <w:noProof/>
-            <w:webHidden/>
-          </w:rPr>
-        </w:r>
-        <w:r>
-          <w:rPr>
-            <w:noProof/>
-            <w:webHidden/>
-          </w:rPr>
-          <w:fldChar w:fldCharType="separate"/>
-        </w:r>
-        <w:r>
-          <w:rPr>
-            <w:noProof/>
-            <w:webHidden/>
-          </w:rPr>
-          <w:t>3</w:t>
+          <w:t>2</w:t>
         </w:r>
         <w:r>
           <w:rPr>
@@ -790,13 +709,13 @@
           <w:szCs w:val="22"/>
         </w:rPr>
       </w:pPr>
-      <w:hyperlink w:anchor="_Toc383934464" w:history="1">
+      <w:hyperlink w:anchor="_Toc393376398" w:history="1">
         <w:r>
           <w:rPr>
             <w:rStyle w:val="Hyperlink"/>
             <w:noProof/>
           </w:rPr>
-          <w:t>1.2.1</w:t>
+          <w:t>1.1.4</w:t>
         </w:r>
         <w:r>
           <w:rPr>
@@ -814,7 +733,7 @@
             <w:rStyle w:val="Hyperlink"/>
             <w:noProof/>
           </w:rPr>
-          <w:t>Version 2.0.4</w:t>
+          <w:t>Version 2.0</w:t>
         </w:r>
         <w:r>
           <w:rPr>
@@ -835,7 +754,7 @@
             <w:noProof/>
             <w:webHidden/>
           </w:rPr>
-          <w:instrText xml:space="preserve"> PAGEREF _Toc383934464 \h </w:instrText>
+          <w:instrText xml:space="preserve"> PAGEREF _Toc393376398 \h </w:instrText>
         </w:r>
         <w:r>
           <w:rPr>
@@ -882,13 +801,13 @@
           <w:szCs w:val="22"/>
         </w:rPr>
       </w:pPr>
-      <w:hyperlink w:anchor="_Toc383934465" w:history="1">
+      <w:hyperlink w:anchor="_Toc393376399" w:history="1">
         <w:r>
           <w:rPr>
             <w:rStyle w:val="Hyperlink"/>
             <w:noProof/>
           </w:rPr>
-          <w:t>1.2.2</w:t>
+          <w:t>1.1.5</w:t>
         </w:r>
         <w:r>
           <w:rPr>
@@ -906,7 +825,7 @@
             <w:rStyle w:val="Hyperlink"/>
             <w:noProof/>
           </w:rPr>
-          <w:t>Version 2.0.3</w:t>
+          <w:t>Version 1.3</w:t>
         </w:r>
         <w:r>
           <w:rPr>
@@ -927,7 +846,95 @@
             <w:noProof/>
             <w:webHidden/>
           </w:rPr>
-          <w:instrText xml:space="preserve"> PAGEREF _Toc383934465 \h </w:instrText>
+          <w:instrText xml:space="preserve"> PAGEREF _Toc393376399 \h </w:instrText>
+        </w:r>
+        <w:r>
+          <w:rPr>
+            <w:noProof/>
+            <w:webHidden/>
+          </w:rPr>
+        </w:r>
+        <w:r>
+          <w:rPr>
+            <w:noProof/>
+            <w:webHidden/>
+          </w:rPr>
+          <w:fldChar w:fldCharType="separate"/>
+        </w:r>
+        <w:r>
+          <w:rPr>
+            <w:noProof/>
+            <w:webHidden/>
+          </w:rPr>
+          <w:t>3</w:t>
+        </w:r>
+        <w:r>
+          <w:rPr>
+            <w:noProof/>
+            <w:webHidden/>
+          </w:rPr>
+          <w:fldChar w:fldCharType="end"/>
+        </w:r>
+      </w:hyperlink>
+    </w:p>
+    <w:p>
+      <w:pPr>
+        <w:pStyle w:val="TOC2"/>
+        <w:tabs>
+          <w:tab w:val="left" w:pos="720"/>
+          <w:tab w:val="right" w:leader="dot" w:pos="8976"/>
+        </w:tabs>
+        <w:rPr>
+          <w:rFonts w:asciiTheme="minorHAnsi" w:eastAsiaTheme="minorEastAsia" w:hAnsiTheme="minorHAnsi" w:cstheme="minorBidi"/>
+          <w:noProof/>
+          <w:sz w:val="22"/>
+          <w:szCs w:val="22"/>
+        </w:rPr>
+      </w:pPr>
+      <w:hyperlink w:anchor="_Toc393376400" w:history="1">
+        <w:r>
+          <w:rPr>
+            <w:rStyle w:val="Hyperlink"/>
+            <w:noProof/>
+          </w:rPr>
+          <w:t>1.2</w:t>
+        </w:r>
+        <w:r>
+          <w:rPr>
+            <w:rFonts w:asciiTheme="minorHAnsi" w:eastAsiaTheme="minorEastAsia" w:hAnsiTheme="minorHAnsi" w:cstheme="minorBidi"/>
+            <w:noProof/>
+            <w:sz w:val="22"/>
+            <w:szCs w:val="22"/>
+          </w:rPr>
+          <w:tab/>
+        </w:r>
+        <w:r>
+          <w:rPr>
+            <w:rStyle w:val="Hyperlink"/>
+            <w:noProof/>
+          </w:rPr>
+          <w:t>Minor Releases</w:t>
+        </w:r>
+        <w:r>
+          <w:rPr>
+            <w:noProof/>
+            <w:webHidden/>
+          </w:rPr>
+          <w:tab/>
+        </w:r>
+        <w:r>
+          <w:rPr>
+            <w:noProof/>
+            <w:webHidden/>
+          </w:rPr>
+          <w:fldChar w:fldCharType="begin"/>
+        </w:r>
+        <w:r>
+          <w:rPr>
+            <w:noProof/>
+            <w:webHidden/>
+          </w:rPr>
+          <w:instrText xml:space="preserve"> PAGEREF _Toc393376400 \h </w:instrText>
         </w:r>
         <w:r>
           <w:rPr>
@@ -974,13 +981,13 @@
           <w:szCs w:val="22"/>
         </w:rPr>
       </w:pPr>
-      <w:hyperlink w:anchor="_Toc383934466" w:history="1">
+      <w:hyperlink w:anchor="_Toc393376401" w:history="1">
         <w:r>
           <w:rPr>
             <w:rStyle w:val="Hyperlink"/>
             <w:noProof/>
           </w:rPr>
-          <w:t>1.2.3</w:t>
+          <w:t>1.2.1</w:t>
         </w:r>
         <w:r>
           <w:rPr>
@@ -998,7 +1005,7 @@
             <w:rStyle w:val="Hyperlink"/>
             <w:noProof/>
           </w:rPr>
-          <w:t>Version 2.0.2</w:t>
+          <w:t>Version 2.0.4</w:t>
         </w:r>
         <w:r>
           <w:rPr>
@@ -1019,7 +1026,7 @@
             <w:noProof/>
             <w:webHidden/>
           </w:rPr>
-          <w:instrText xml:space="preserve"> PAGEREF _Toc383934466 \h </w:instrText>
+          <w:instrText xml:space="preserve"> PAGEREF _Toc393376401 \h </w:instrText>
         </w:r>
         <w:r>
           <w:rPr>
@@ -1066,13 +1073,13 @@
           <w:szCs w:val="22"/>
         </w:rPr>
       </w:pPr>
-      <w:hyperlink w:anchor="_Toc383934467" w:history="1">
+      <w:hyperlink w:anchor="_Toc393376402" w:history="1">
         <w:r>
           <w:rPr>
             <w:rStyle w:val="Hyperlink"/>
             <w:noProof/>
           </w:rPr>
-          <w:t>1.2.4</w:t>
+          <w:t>1.2.2</w:t>
         </w:r>
         <w:r>
           <w:rPr>
@@ -1090,6 +1097,190 @@
             <w:rStyle w:val="Hyperlink"/>
             <w:noProof/>
           </w:rPr>
+          <w:t>Version 2.0.3</w:t>
+        </w:r>
+        <w:r>
+          <w:rPr>
+            <w:noProof/>
+            <w:webHidden/>
+          </w:rPr>
+          <w:tab/>
+        </w:r>
+        <w:r>
+          <w:rPr>
+            <w:noProof/>
+            <w:webHidden/>
+          </w:rPr>
+          <w:fldChar w:fldCharType="begin"/>
+        </w:r>
+        <w:r>
+          <w:rPr>
+            <w:noProof/>
+            <w:webHidden/>
+          </w:rPr>
+          <w:instrText xml:space="preserve"> PAGEREF _Toc393376402 \h </w:instrText>
+        </w:r>
+        <w:r>
+          <w:rPr>
+            <w:noProof/>
+            <w:webHidden/>
+          </w:rPr>
+        </w:r>
+        <w:r>
+          <w:rPr>
+            <w:noProof/>
+            <w:webHidden/>
+          </w:rPr>
+          <w:fldChar w:fldCharType="separate"/>
+        </w:r>
+        <w:r>
+          <w:rPr>
+            <w:noProof/>
+            <w:webHidden/>
+          </w:rPr>
+          <w:t>3</w:t>
+        </w:r>
+        <w:r>
+          <w:rPr>
+            <w:noProof/>
+            <w:webHidden/>
+          </w:rPr>
+          <w:fldChar w:fldCharType="end"/>
+        </w:r>
+      </w:hyperlink>
+    </w:p>
+    <w:p>
+      <w:pPr>
+        <w:pStyle w:val="TOC3"/>
+        <w:tabs>
+          <w:tab w:val="left" w:pos="1200"/>
+          <w:tab w:val="right" w:leader="dot" w:pos="8976"/>
+        </w:tabs>
+        <w:rPr>
+          <w:rFonts w:asciiTheme="minorHAnsi" w:eastAsiaTheme="minorEastAsia" w:hAnsiTheme="minorHAnsi" w:cstheme="minorBidi"/>
+          <w:i w:val="0"/>
+          <w:iCs w:val="0"/>
+          <w:noProof/>
+          <w:sz w:val="22"/>
+          <w:szCs w:val="22"/>
+        </w:rPr>
+      </w:pPr>
+      <w:hyperlink w:anchor="_Toc393376403" w:history="1">
+        <w:r>
+          <w:rPr>
+            <w:rStyle w:val="Hyperlink"/>
+            <w:noProof/>
+          </w:rPr>
+          <w:t>1.2.3</w:t>
+        </w:r>
+        <w:r>
+          <w:rPr>
+            <w:rFonts w:asciiTheme="minorHAnsi" w:eastAsiaTheme="minorEastAsia" w:hAnsiTheme="minorHAnsi" w:cstheme="minorBidi"/>
+            <w:i w:val="0"/>
+            <w:iCs w:val="0"/>
+            <w:noProof/>
+            <w:sz w:val="22"/>
+            <w:szCs w:val="22"/>
+          </w:rPr>
+          <w:tab/>
+        </w:r>
+        <w:r>
+          <w:rPr>
+            <w:rStyle w:val="Hyperlink"/>
+            <w:noProof/>
+          </w:rPr>
+          <w:t>Version 2.0.2</w:t>
+        </w:r>
+        <w:r>
+          <w:rPr>
+            <w:noProof/>
+            <w:webHidden/>
+          </w:rPr>
+          <w:tab/>
+        </w:r>
+        <w:r>
+          <w:rPr>
+            <w:noProof/>
+            <w:webHidden/>
+          </w:rPr>
+          <w:fldChar w:fldCharType="begin"/>
+        </w:r>
+        <w:r>
+          <w:rPr>
+            <w:noProof/>
+            <w:webHidden/>
+          </w:rPr>
+          <w:instrText xml:space="preserve"> PAGEREF _Toc393376403 \h </w:instrText>
+        </w:r>
+        <w:r>
+          <w:rPr>
+            <w:noProof/>
+            <w:webHidden/>
+          </w:rPr>
+        </w:r>
+        <w:r>
+          <w:rPr>
+            <w:noProof/>
+            <w:webHidden/>
+          </w:rPr>
+          <w:fldChar w:fldCharType="separate"/>
+        </w:r>
+        <w:r>
+          <w:rPr>
+            <w:noProof/>
+            <w:webHidden/>
+          </w:rPr>
+          <w:t>3</w:t>
+        </w:r>
+        <w:r>
+          <w:rPr>
+            <w:noProof/>
+            <w:webHidden/>
+          </w:rPr>
+          <w:fldChar w:fldCharType="end"/>
+        </w:r>
+      </w:hyperlink>
+    </w:p>
+    <w:p>
+      <w:pPr>
+        <w:pStyle w:val="TOC3"/>
+        <w:tabs>
+          <w:tab w:val="left" w:pos="1200"/>
+          <w:tab w:val="right" w:leader="dot" w:pos="8976"/>
+        </w:tabs>
+        <w:rPr>
+          <w:rFonts w:asciiTheme="minorHAnsi" w:eastAsiaTheme="minorEastAsia" w:hAnsiTheme="minorHAnsi" w:cstheme="minorBidi"/>
+          <w:i w:val="0"/>
+          <w:iCs w:val="0"/>
+          <w:noProof/>
+          <w:sz w:val="22"/>
+          <w:szCs w:val="22"/>
+        </w:rPr>
+      </w:pPr>
+      <w:hyperlink w:anchor="_Toc393376404" w:history="1">
+        <w:r>
+          <w:rPr>
+            <w:rStyle w:val="Hyperlink"/>
+            <w:noProof/>
+          </w:rPr>
+          <w:t>1.2.4</w:t>
+        </w:r>
+        <w:r>
+          <w:rPr>
+            <w:rFonts w:asciiTheme="minorHAnsi" w:eastAsiaTheme="minorEastAsia" w:hAnsiTheme="minorHAnsi" w:cstheme="minorBidi"/>
+            <w:i w:val="0"/>
+            <w:iCs w:val="0"/>
+            <w:noProof/>
+            <w:sz w:val="22"/>
+            <w:szCs w:val="22"/>
+          </w:rPr>
+          <w:tab/>
+        </w:r>
+        <w:r>
+          <w:rPr>
+            <w:rStyle w:val="Hyperlink"/>
+            <w:noProof/>
+          </w:rPr>
           <w:t>Version 1.3.1</w:t>
         </w:r>
         <w:r>
@@ -1111,7 +1302,7 @@
             <w:noProof/>
             <w:webHidden/>
           </w:rPr>
-          <w:instrText xml:space="preserve"> PAGEREF _Toc383934467 \h </w:instrText>
+          <w:instrText xml:space="preserve"> PAGEREF _Toc393376404 \h </w:instrText>
         </w:r>
         <w:r>
           <w:rPr>
@@ -1156,7 +1347,7 @@
           <w:szCs w:val="22"/>
         </w:rPr>
       </w:pPr>
-      <w:hyperlink w:anchor="_Toc383934468" w:history="1">
+      <w:hyperlink w:anchor="_Toc393376405" w:history="1">
         <w:r>
           <w:rPr>
             <w:rStyle w:val="Hyperlink"/>
@@ -1199,7 +1390,7 @@
             <w:noProof/>
             <w:webHidden/>
           </w:rPr>
-          <w:instrText xml:space="preserve"> PAGEREF _Toc383934468 \h </w:instrText>
+          <w:instrText xml:space="preserve"> PAGEREF _Toc393376405 \h </w:instrText>
         </w:r>
         <w:r>
           <w:rPr>
@@ -1247,7 +1438,7 @@
           <w:szCs w:val="22"/>
         </w:rPr>
       </w:pPr>
-      <w:hyperlink w:anchor="_Toc383934469" w:history="1">
+      <w:hyperlink w:anchor="_Toc393376406" w:history="1">
         <w:r>
           <w:rPr>
             <w:rStyle w:val="Hyperlink"/>
@@ -1293,7 +1484,7 @@
             <w:noProof/>
             <w:webHidden/>
           </w:rPr>
-          <w:instrText xml:space="preserve"> PAGEREF _Toc383934469 \h </w:instrText>
+          <w:instrText xml:space="preserve"> PAGEREF _Toc393376406 \h </w:instrText>
         </w:r>
         <w:r>
           <w:rPr>
@@ -1338,7 +1529,7 @@
           <w:szCs w:val="22"/>
         </w:rPr>
       </w:pPr>
-      <w:hyperlink w:anchor="_Toc383934470" w:history="1">
+      <w:hyperlink w:anchor="_Toc393376407" w:history="1">
         <w:r>
           <w:rPr>
             <w:rStyle w:val="Hyperlink"/>
@@ -1381,7 +1572,7 @@
             <w:noProof/>
             <w:webHidden/>
           </w:rPr>
-          <w:instrText xml:space="preserve"> PAGEREF _Toc383934470 \h </w:instrText>
+          <w:instrText xml:space="preserve"> PAGEREF _Toc393376407 \h </w:instrText>
         </w:r>
         <w:r>
           <w:rPr>
@@ -1426,7 +1617,7 @@
           <w:szCs w:val="22"/>
         </w:rPr>
       </w:pPr>
-      <w:hyperlink w:anchor="_Toc383934471" w:history="1">
+      <w:hyperlink w:anchor="_Toc393376408" w:history="1">
         <w:r>
           <w:rPr>
             <w:rStyle w:val="Hyperlink"/>
@@ -1469,7 +1660,7 @@
             <w:noProof/>
             <w:webHidden/>
           </w:rPr>
-          <w:instrText xml:space="preserve"> PAGEREF _Toc383934471 \h </w:instrText>
+          <w:instrText xml:space="preserve"> PAGEREF _Toc393376408 \h </w:instrText>
         </w:r>
         <w:r>
           <w:rPr>
@@ -1514,7 +1705,7 @@
           <w:szCs w:val="22"/>
         </w:rPr>
       </w:pPr>
-      <w:hyperlink w:anchor="_Toc383934472" w:history="1">
+      <w:hyperlink w:anchor="_Toc393376409" w:history="1">
         <w:r>
           <w:rPr>
             <w:rStyle w:val="Hyperlink"/>
@@ -1557,7 +1748,7 @@
             <w:noProof/>
             <w:webHidden/>
           </w:rPr>
-          <w:instrText xml:space="preserve"> PAGEREF _Toc383934472 \h </w:instrText>
+          <w:instrText xml:space="preserve"> PAGEREF _Toc393376409 \h </w:instrText>
         </w:r>
         <w:r>
           <w:rPr>
@@ -1602,7 +1793,7 @@
           <w:szCs w:val="22"/>
         </w:rPr>
       </w:pPr>
-      <w:hyperlink w:anchor="_Toc383934473" w:history="1">
+      <w:hyperlink w:anchor="_Toc393376410" w:history="1">
         <w:r>
           <w:rPr>
             <w:rStyle w:val="Hyperlink"/>
@@ -1645,7 +1836,7 @@
             <w:noProof/>
             <w:webHidden/>
           </w:rPr>
-          <w:instrText xml:space="preserve"> PAGEREF _Toc383934473 \h </w:instrText>
+          <w:instrText xml:space="preserve"> PAGEREF _Toc393376410 \h </w:instrText>
         </w:r>
         <w:r>
           <w:rPr>
@@ -1699,7 +1890,7 @@
         <w:pStyle w:val="Heading1"/>
       </w:pPr>
       <w:bookmarkStart w:id="2" w:name="_Toc102232953"/>
-      <w:bookmarkStart w:id="3" w:name="_Toc383934458"/>
+      <w:bookmarkStart w:id="3" w:name="_Toc393376393"/>
       <w:r>
         <w:lastRenderedPageBreak/>
         <w:t>Introduction</w:t>
@@ -1772,7 +1963,7 @@
       <w:pPr>
         <w:pStyle w:val="Heading2"/>
       </w:pPr>
-      <w:bookmarkStart w:id="4" w:name="_Toc383934459"/>
+      <w:bookmarkStart w:id="4" w:name="_Toc393376394"/>
       <w:r>
         <w:t>Major Releases</w:t>
       </w:r>
@@ -1782,39 +1973,44 @@
       <w:pPr>
         <w:pStyle w:val="Heading3"/>
       </w:pPr>
-      <w:bookmarkStart w:id="5" w:name="_Toc383934460"/>
+      <w:bookmarkStart w:id="5" w:name="_Toc393376395"/>
       <w:r>
         <w:t>Version 2.3</w:t>
       </w:r>
+      <w:bookmarkEnd w:id="5"/>
     </w:p>
     <w:p>
       <w:pPr>
         <w:pStyle w:val="textbody"/>
       </w:pPr>
+      <w:r>
+        <w:t>July 1, 2014</w:t>
+      </w:r>
       <w:bookmarkStart w:id="6" w:name="_GoBack"/>
+      <w:bookmarkEnd w:id="6"/>
+    </w:p>
+    <w:p>
+      <w:pPr>
+        <w:pStyle w:val="textbody"/>
+      </w:pPr>
       <w:proofErr w:type="gramStart"/>
       <w:r>
         <w:t>Added compatibility with other succession extensions that inherit their cohorts from Biomass Cohorts through the new dependency on the Biomass Library.</w:t>
       </w:r>
       <w:proofErr w:type="gramEnd"/>
       <w:r>
-        <w:t xml:space="preserve">  Any succession extension that uses a cohort structure that inherits from Biomass Cohorts should be able to be </w:t>
-      </w:r>
-      <w:r>
-        <w:t>compatible with this version</w:t>
-      </w:r>
-      <w:r>
-        <w:t>.</w:t>
-      </w:r>
-    </w:p>
-    <w:bookmarkEnd w:id="6"/>
+        <w:t xml:space="preserve">  Any succession extension that uses a cohort structure that inherits from Biomass Cohorts should be able to be compatible with this version.</w:t>
+      </w:r>
+    </w:p>
     <w:p>
       <w:pPr>
         <w:pStyle w:val="Heading3"/>
       </w:pPr>
+      <w:bookmarkStart w:id="7" w:name="_Toc393376396"/>
       <w:r>
         <w:t>Version 2.2</w:t>
       </w:r>
+      <w:bookmarkEnd w:id="7"/>
     </w:p>
     <w:p>
       <w:pPr>
@@ -1836,10 +2032,11 @@
       <w:pPr>
         <w:pStyle w:val="Heading3"/>
       </w:pPr>
+      <w:bookmarkStart w:id="8" w:name="_Toc393376397"/>
       <w:r>
         <w:t>Version 2.1</w:t>
       </w:r>
-      <w:bookmarkEnd w:id="5"/>
+      <w:bookmarkEnd w:id="8"/>
     </w:p>
     <w:p>
       <w:pPr>
@@ -1869,12 +2066,12 @@
       <w:pPr>
         <w:pStyle w:val="Heading3"/>
       </w:pPr>
-      <w:bookmarkStart w:id="7" w:name="_Toc383934461"/>
+      <w:bookmarkStart w:id="9" w:name="_Toc393376398"/>
       <w:r>
         <w:lastRenderedPageBreak/>
         <w:t>Version 2.0</w:t>
       </w:r>
-      <w:bookmarkEnd w:id="7"/>
+      <w:bookmarkEnd w:id="9"/>
     </w:p>
     <w:p>
       <w:pPr>
@@ -1888,11 +2085,11 @@
       <w:pPr>
         <w:pStyle w:val="Heading3"/>
       </w:pPr>
-      <w:bookmarkStart w:id="8" w:name="_Toc383934462"/>
+      <w:bookmarkStart w:id="10" w:name="_Toc393376399"/>
       <w:r>
         <w:t>Version 1.3</w:t>
       </w:r>
-      <w:bookmarkEnd w:id="8"/>
+      <w:bookmarkEnd w:id="10"/>
     </w:p>
     <w:p>
       <w:pPr>
@@ -1906,21 +2103,21 @@
       <w:pPr>
         <w:pStyle w:val="Heading2"/>
       </w:pPr>
-      <w:bookmarkStart w:id="9" w:name="_Toc383934463"/>
+      <w:bookmarkStart w:id="11" w:name="_Toc393376400"/>
       <w:r>
         <w:t>Minor Releases</w:t>
       </w:r>
-      <w:bookmarkEnd w:id="9"/>
+      <w:bookmarkEnd w:id="11"/>
     </w:p>
     <w:p>
       <w:pPr>
         <w:pStyle w:val="Heading3"/>
       </w:pPr>
-      <w:bookmarkStart w:id="10" w:name="_Toc383934464"/>
+      <w:bookmarkStart w:id="12" w:name="_Toc393376401"/>
       <w:r>
         <w:t>Version 2.0.4</w:t>
       </w:r>
-      <w:bookmarkEnd w:id="10"/>
+      <w:bookmarkEnd w:id="12"/>
     </w:p>
     <w:p>
       <w:pPr>
@@ -1934,11 +2131,11 @@
       <w:pPr>
         <w:pStyle w:val="Heading3"/>
       </w:pPr>
-      <w:bookmarkStart w:id="11" w:name="_Toc383934465"/>
+      <w:bookmarkStart w:id="13" w:name="_Toc393376402"/>
       <w:r>
         <w:t>Version 2.0.3</w:t>
       </w:r>
-      <w:bookmarkEnd w:id="11"/>
+      <w:bookmarkEnd w:id="13"/>
     </w:p>
     <w:p>
       <w:pPr>
@@ -1962,11 +2159,11 @@
       <w:pPr>
         <w:pStyle w:val="Heading3"/>
       </w:pPr>
-      <w:bookmarkStart w:id="12" w:name="_Toc383934466"/>
+      <w:bookmarkStart w:id="14" w:name="_Toc393376403"/>
       <w:r>
         <w:t>Version 2.0.2</w:t>
       </w:r>
-      <w:bookmarkEnd w:id="12"/>
+      <w:bookmarkEnd w:id="14"/>
     </w:p>
     <w:p>
       <w:pPr>
@@ -1980,11 +2177,11 @@
       <w:pPr>
         <w:pStyle w:val="Heading3"/>
       </w:pPr>
-      <w:bookmarkStart w:id="13" w:name="_Toc383934467"/>
+      <w:bookmarkStart w:id="15" w:name="_Toc393376404"/>
       <w:r>
         <w:t>Version 1.3.1</w:t>
       </w:r>
-      <w:bookmarkEnd w:id="13"/>
+      <w:bookmarkEnd w:id="15"/>
     </w:p>
     <w:p>
       <w:pPr>
@@ -2039,15 +2236,15 @@
       <w:pPr>
         <w:pStyle w:val="Heading2"/>
       </w:pPr>
-      <w:bookmarkStart w:id="14" w:name="_Toc113769710"/>
-      <w:bookmarkStart w:id="15" w:name="_Toc113770926"/>
-      <w:bookmarkStart w:id="16" w:name="_Toc383934468"/>
+      <w:bookmarkStart w:id="16" w:name="_Toc113769710"/>
+      <w:bookmarkStart w:id="17" w:name="_Toc113770926"/>
+      <w:bookmarkStart w:id="18" w:name="_Toc393376405"/>
       <w:r>
         <w:t>Acknowledgements</w:t>
       </w:r>
-      <w:bookmarkEnd w:id="14"/>
-      <w:bookmarkEnd w:id="15"/>
       <w:bookmarkEnd w:id="16"/>
+      <w:bookmarkEnd w:id="17"/>
+      <w:bookmarkEnd w:id="18"/>
     </w:p>
     <w:p>
       <w:pPr>
@@ -2067,19 +2264,19 @@
       <w:pPr>
         <w:pStyle w:val="Heading1"/>
       </w:pPr>
-      <w:bookmarkStart w:id="17" w:name="_Toc102232959"/>
-      <w:bookmarkStart w:id="18" w:name="_Toc133934414"/>
-      <w:bookmarkStart w:id="19" w:name="_Toc383934469"/>
+      <w:bookmarkStart w:id="19" w:name="_Toc102232959"/>
+      <w:bookmarkStart w:id="20" w:name="_Toc133934414"/>
+      <w:bookmarkStart w:id="21" w:name="_Toc393376406"/>
       <w:r>
         <w:lastRenderedPageBreak/>
         <w:t>Input File</w:t>
       </w:r>
-      <w:bookmarkEnd w:id="17"/>
-      <w:bookmarkEnd w:id="18"/>
+      <w:bookmarkEnd w:id="19"/>
+      <w:bookmarkEnd w:id="20"/>
       <w:r>
         <w:t>s</w:t>
       </w:r>
-      <w:bookmarkEnd w:id="19"/>
+      <w:bookmarkEnd w:id="21"/>
     </w:p>
     <w:p>
       <w:pPr>
@@ -2093,64 +2290,18 @@
       <w:pPr>
         <w:pStyle w:val="Heading2"/>
       </w:pPr>
-      <w:bookmarkStart w:id="20" w:name="_Toc112235332"/>
-      <w:bookmarkStart w:id="21" w:name="_Toc133386213"/>
-      <w:bookmarkStart w:id="22" w:name="_Toc133907148"/>
-      <w:bookmarkStart w:id="23" w:name="_Toc133934416"/>
-      <w:bookmarkStart w:id="24" w:name="_Toc383934470"/>
+      <w:bookmarkStart w:id="22" w:name="_Toc112235332"/>
+      <w:bookmarkStart w:id="23" w:name="_Toc133386213"/>
+      <w:bookmarkStart w:id="24" w:name="_Toc133907148"/>
+      <w:bookmarkStart w:id="25" w:name="_Toc133934416"/>
+      <w:bookmarkStart w:id="26" w:name="_Toc393376407"/>
       <w:proofErr w:type="spellStart"/>
       <w:r>
         <w:t>LandisData</w:t>
       </w:r>
-      <w:bookmarkEnd w:id="20"/>
-      <w:bookmarkEnd w:id="21"/>
       <w:bookmarkEnd w:id="22"/>
       <w:bookmarkEnd w:id="23"/>
       <w:bookmarkEnd w:id="24"/>
-      <w:proofErr w:type="spellEnd"/>
-    </w:p>
-    <w:p>
-      <w:pPr>
-        <w:pStyle w:val="textbody"/>
-      </w:pPr>
-      <w:r>
-        <w:t xml:space="preserve">This parameter’s value must be </w:t>
-      </w:r>
-      <w:r>
-        <w:rPr>
-          <w:rFonts w:ascii="Courier New" w:hAnsi="Courier New" w:cs="Courier New"/>
-          <w:sz w:val="20"/>
-        </w:rPr>
-        <w:t>"</w:t>
-      </w:r>
-      <w:r>
-        <w:rPr>
-          <w:rFonts w:ascii="Courier New" w:hAnsi="Courier New" w:cs="Courier New"/>
-          <w:sz w:val="20"/>
-        </w:rPr>
-        <w:t>Biomass Harvest</w:t>
-      </w:r>
-      <w:r>
-        <w:rPr>
-          <w:rFonts w:ascii="Courier New" w:hAnsi="Courier New" w:cs="Courier New"/>
-          <w:sz w:val="20"/>
-        </w:rPr>
-        <w:t>"</w:t>
-      </w:r>
-      <w:r>
-        <w:t>.</w:t>
-      </w:r>
-    </w:p>
-    <w:p>
-      <w:pPr>
-        <w:pStyle w:val="Heading2"/>
-      </w:pPr>
-      <w:bookmarkStart w:id="25" w:name="_Toc284865474"/>
-      <w:bookmarkStart w:id="26" w:name="_Toc383934471"/>
-      <w:proofErr w:type="spellStart"/>
-      <w:r>
-        <w:t>PreventEstablishment</w:t>
-      </w:r>
       <w:bookmarkEnd w:id="25"/>
       <w:bookmarkEnd w:id="26"/>
       <w:proofErr w:type="spellEnd"/>
@@ -2160,6 +2311,52 @@
         <w:pStyle w:val="textbody"/>
       </w:pPr>
       <w:r>
+        <w:t xml:space="preserve">This parameter’s value must be </w:t>
+      </w:r>
+      <w:r>
+        <w:rPr>
+          <w:rFonts w:ascii="Courier New" w:hAnsi="Courier New" w:cs="Courier New"/>
+          <w:sz w:val="20"/>
+        </w:rPr>
+        <w:t>"</w:t>
+      </w:r>
+      <w:r>
+        <w:rPr>
+          <w:rFonts w:ascii="Courier New" w:hAnsi="Courier New" w:cs="Courier New"/>
+          <w:sz w:val="20"/>
+        </w:rPr>
+        <w:t>Biomass Harvest</w:t>
+      </w:r>
+      <w:r>
+        <w:rPr>
+          <w:rFonts w:ascii="Courier New" w:hAnsi="Courier New" w:cs="Courier New"/>
+          <w:sz w:val="20"/>
+        </w:rPr>
+        <w:t>"</w:t>
+      </w:r>
+      <w:r>
+        <w:t>.</w:t>
+      </w:r>
+    </w:p>
+    <w:p>
+      <w:pPr>
+        <w:pStyle w:val="Heading2"/>
+      </w:pPr>
+      <w:bookmarkStart w:id="27" w:name="_Toc284865474"/>
+      <w:bookmarkStart w:id="28" w:name="_Toc393376408"/>
+      <w:proofErr w:type="spellStart"/>
+      <w:r>
+        <w:t>PreventEstablishment</w:t>
+      </w:r>
+      <w:bookmarkEnd w:id="27"/>
+      <w:bookmarkEnd w:id="28"/>
+      <w:proofErr w:type="spellEnd"/>
+    </w:p>
+    <w:p>
+      <w:pPr>
+        <w:pStyle w:val="textbody"/>
+      </w:pPr>
+      <w:r>
         <w:t xml:space="preserve">The user can use the </w:t>
       </w:r>
       <w:proofErr w:type="spellStart"/>
@@ -2368,11 +2565,11 @@
       <w:pPr>
         <w:pStyle w:val="Heading2"/>
       </w:pPr>
-      <w:bookmarkStart w:id="27" w:name="_Toc383934472"/>
+      <w:bookmarkStart w:id="29" w:name="_Toc393376409"/>
       <w:r>
         <w:t>Species List for Cohort Removal</w:t>
       </w:r>
-      <w:bookmarkEnd w:id="27"/>
+      <w:bookmarkEnd w:id="29"/>
     </w:p>
     <w:p>
       <w:pPr>
@@ -2486,16 +2683,16 @@
       <w:pPr>
         <w:pStyle w:val="Heading2"/>
       </w:pPr>
-      <w:bookmarkStart w:id="28" w:name="_Ref138851555"/>
-      <w:bookmarkStart w:id="29" w:name="_Toc383934473"/>
+      <w:bookmarkStart w:id="30" w:name="_Ref138851555"/>
+      <w:bookmarkStart w:id="31" w:name="_Toc393376410"/>
       <w:r>
         <w:t xml:space="preserve">Biomass </w:t>
       </w:r>
       <w:r>
         <w:t>Maps</w:t>
       </w:r>
-      <w:bookmarkEnd w:id="28"/>
-      <w:bookmarkEnd w:id="29"/>
+      <w:bookmarkEnd w:id="30"/>
+      <w:bookmarkEnd w:id="31"/>
     </w:p>
     <w:p>
       <w:pPr>
@@ -2722,7 +2919,7 @@
         <w:rFonts w:ascii="Arial" w:hAnsi="Arial" w:cs="Arial"/>
         <w:noProof/>
       </w:rPr>
-      <w:t>2</w:t>
+      <w:t>1</w:t>
     </w:r>
     <w:r>
       <w:rPr>
@@ -2785,19 +2982,39 @@
         <w:tab w:val="right" w:pos="9000"/>
       </w:tabs>
     </w:pPr>
-    <w:fldSimple w:instr=" DOCPROPERTY  &quot;Extension Name&quot;  \* MERGEFORMAT ">
-      <w:r>
-        <w:t>Biomass Harvest</w:t>
-      </w:r>
-    </w:fldSimple>
+    <w:r>
+      <w:fldChar w:fldCharType="begin"/>
+    </w:r>
+    <w:r>
+      <w:instrText xml:space="preserve"> DOCPROPERTY  "Extension Name"  \* MERGEFORMAT </w:instrText>
+    </w:r>
+    <w:r>
+      <w:fldChar w:fldCharType="separate"/>
+    </w:r>
+    <w:r>
+      <w:t>Biomass Harvest</w:t>
+    </w:r>
+    <w:r>
+      <w:fldChar w:fldCharType="end"/>
+    </w:r>
     <w:r>
       <w:t xml:space="preserve"> v</w:t>
     </w:r>
-    <w:fldSimple w:instr=" DOCPROPERTY  &quot;Extension Version&quot;  \* MERGEFORMAT ">
-      <w:r>
-        <w:t>2.2</w:t>
-      </w:r>
-    </w:fldSimple>
+    <w:r>
+      <w:fldChar w:fldCharType="begin"/>
+    </w:r>
+    <w:r>
+      <w:instrText xml:space="preserve"> DOCPROPERTY  "Extension Version"  \* MERGEFORMAT </w:instrText>
+    </w:r>
+    <w:r>
+      <w:fldChar w:fldCharType="separate"/>
+    </w:r>
+    <w:r>
+      <w:t>2.3</w:t>
+    </w:r>
+    <w:r>
+      <w:fldChar w:fldCharType="end"/>
+    </w:r>
     <w:r>
       <w:tab/>
     </w:r>
@@ -6103,7 +6320,7 @@
 </file>
 
 <file path=customXml/itemProps1.xml><?xml version="1.0" encoding="utf-8"?>
-<ds:datastoreItem xmlns:ds="http://schemas.openxmlformats.org/officeDocument/2006/customXml" ds:itemID="{A08707F5-8EE3-416B-A0E6-10B0FE3FC3D7}">
+<ds:datastoreItem xmlns:ds="http://schemas.openxmlformats.org/officeDocument/2006/customXml" ds:itemID="{E282B042-6192-411E-A920-BD5FA878E388}">
   <ds:schemaRefs>
     <ds:schemaRef ds:uri="http://schemas.openxmlformats.org/officeDocument/2006/bibliography"/>
   </ds:schemaRefs>

</xml_diff>